<commit_message>
pretty much ready to go - rerunning with supp fig
</commit_message>
<xml_diff>
--- a/Response_to_Reviewers.docx
+++ b/Response_to_Reviewers.docx
@@ -2,380 +2,326 @@
 <file path=word/document.xml><?xml version="1.0" encoding="utf-8"?>
 <w:document xmlns:wpc="http://schemas.microsoft.com/office/word/2010/wordprocessingCanvas" xmlns:mo="http://schemas.microsoft.com/office/mac/office/2008/main" xmlns:mc="http://schemas.openxmlformats.org/markup-compatibility/2006" xmlns:mv="urn:schemas-microsoft-com:mac:vml" xmlns:o="urn:schemas-microsoft-com:office:office" xmlns:r="http://schemas.openxmlformats.org/officeDocument/2006/relationships" xmlns:m="http://schemas.openxmlformats.org/officeDocument/2006/math" xmlns:v="urn:schemas-microsoft-com:vml" xmlns:wp14="http://schemas.microsoft.com/office/word/2010/wordprocessingDrawing" xmlns:wp="http://schemas.openxmlformats.org/drawingml/2006/wordprocessingDrawing" xmlns:w10="urn:schemas-microsoft-com:office:word" xmlns:w="http://schemas.openxmlformats.org/wordprocessingml/2006/main" xmlns:w14="http://schemas.microsoft.com/office/word/2010/wordml" xmlns:w15="http://schemas.microsoft.com/office/word/2012/wordml" xmlns:wpg="http://schemas.microsoft.com/office/word/2010/wordprocessingGroup" xmlns:wpi="http://schemas.microsoft.com/office/word/2010/wordprocessingInk" xmlns:wne="http://schemas.microsoft.com/office/word/2006/wordml" xmlns:wps="http://schemas.microsoft.com/office/word/2010/wordprocessingShape" mc:Ignorable="w14 w15 wp14">
   <w:body>
-    <w:p/>
-    <w:p>
-      <w:proofErr w:type="spellStart"/>
-      <w:r>
-        <w:t>Todo</w:t>
-      </w:r>
-      <w:proofErr w:type="spellEnd"/>
-      <w:r>
-        <w:t xml:space="preserve">: </w:t>
-      </w:r>
-    </w:p>
-    <w:p>
+    <w:p>
+      <w:r>
+        <w:t>Reviewers' comments:</w:t>
+      </w:r>
+    </w:p>
+    <w:p/>
+    <w:p>
+      <w:r>
+        <w:t>Reviewer #1: An excellent experimental design and well written manuscript. I congratulate authors for the explicit details of each and every step.</w:t>
+      </w:r>
+    </w:p>
+    <w:p/>
+    <w:p>
+      <w:r>
+        <w:t>I have a few minor observations. I recommend if these are incorporated into the manuscript it will further enhance the clarity.</w:t>
+      </w:r>
+    </w:p>
+    <w:p/>
+    <w:p>
+      <w:r>
+        <w:t>1. Did the authors considered any cases where there is combination of ICH and IVH? If so what was the outcome of the segmentation?</w:t>
+      </w:r>
+    </w:p>
+    <w:p/>
+    <w:p>
+      <w:pPr>
+        <w:rPr>
+          <w:b/>
+        </w:rPr>
+      </w:pPr>
+      <w:r>
+        <w:rPr>
+          <w:b/>
+        </w:rPr>
+        <w:t xml:space="preserve">We are </w:t>
+      </w:r>
+      <w:r>
+        <w:rPr>
+          <w:b/>
+        </w:rPr>
+        <w:t xml:space="preserve">currently applying the model to a set of patients with predominant IVH from the CLEAR studies.  </w:t>
+      </w:r>
+    </w:p>
+    <w:p/>
+    <w:p>
+      <w:r>
+        <w:t>2. Though there is a detailed description of the data used, it is not clear which subset of data were selected for training in terms of scanner, size of ICH, pixel intensity range, etc. Inclusion of this will add value to the manuscript.</w:t>
+      </w:r>
+    </w:p>
+    <w:p/>
+    <w:p>
+      <w:pPr>
+        <w:rPr>
+          <w:b/>
+        </w:rPr>
+      </w:pPr>
+      <w:r>
+        <w:rPr>
+          <w:b/>
+        </w:rPr>
+        <w:t>We have added information as to the randomly selected 10 patients used for training.</w:t>
+      </w:r>
+    </w:p>
+    <w:p/>
+    <w:p/>
+    <w:p>
+      <w:r>
+        <w:t xml:space="preserve">3. </w:t>
+      </w:r>
+      <w:r>
+        <w:t>The sentence in Discussion is in</w:t>
+      </w:r>
+      <w:r>
+        <w:t>complete "The approach failed on a very "</w:t>
+      </w:r>
+    </w:p>
+    <w:p>
+      <w:pPr>
+        <w:rPr>
+          <w:b/>
+        </w:rPr>
+      </w:pPr>
+      <w:r>
+        <w:rPr>
+          <w:b/>
+        </w:rPr>
+        <w:tab/>
+        <w:t>This sentence has changed to “The approach failed on a very small subset of the validation set”</w:t>
+      </w:r>
+    </w:p>
+    <w:p/>
+    <w:p>
+      <w:r>
+        <w:t>4. In the results section add</w:t>
+      </w:r>
+    </w:p>
+    <w:p>
+      <w:r>
+        <w:t xml:space="preserve">   a) DSI with respect to HU</w:t>
+      </w:r>
+    </w:p>
+    <w:p>
+      <w:r>
+        <w:t xml:space="preserve">   b) DSI stats for different volume of ICH (e.g. small, medium and high volume ICH)</w:t>
+      </w:r>
+    </w:p>
+    <w:p>
+      <w:r>
+        <w:tab/>
+      </w:r>
+    </w:p>
+    <w:p>
+      <w:pPr>
+        <w:rPr>
+          <w:b/>
+        </w:rPr>
+      </w:pPr>
+      <w:r>
+        <w:rPr>
+          <w:b/>
+        </w:rPr>
+        <w:t xml:space="preserve">We have added analyses of the </w:t>
+      </w:r>
+      <w:r>
+        <w:rPr>
+          <w:b/>
+        </w:rPr>
+        <w:t>DSI compared to mean HU and have found that over an average of 50 HU, there was not a large effect on DSI, but below 50 HU, there was degraded HU.  Moreover, the case of failed segmentation had a low average HU (</w:t>
+      </w:r>
+      <w:r>
+        <w:rPr>
+          <w:b/>
+        </w:rPr>
+        <w:t>44.3 HU</w:t>
+      </w:r>
+      <w:r>
+        <w:rPr>
+          <w:b/>
+        </w:rPr>
+        <w:t xml:space="preserve">).  We have also created plots and summaries for the average DSI for the categories of hemorrhage volume.  </w:t>
+      </w:r>
+    </w:p>
+    <w:p/>
+    <w:p>
+      <w:r>
+        <w:t>5. Add some notes on "Applicability of the proposed methods for SAH, IVH and other types"</w:t>
+      </w:r>
+    </w:p>
+    <w:p>
+      <w:pPr>
+        <w:rPr>
+          <w:b/>
+        </w:rPr>
+      </w:pPr>
+    </w:p>
+    <w:p>
+      <w:pPr>
+        <w:rPr>
+          <w:b/>
+        </w:rPr>
+      </w:pPr>
+      <w:r>
+        <w:rPr>
+          <w:b/>
+        </w:rPr>
+        <w:t xml:space="preserve">We have added 2 paragraphs </w:t>
+      </w:r>
+      <w:r>
+        <w:rPr>
+          <w:b/>
+        </w:rPr>
+        <w:t>about this in the discussion:</w:t>
+      </w:r>
+    </w:p>
+    <w:p>
+      <w:pPr>
+        <w:rPr>
+          <w:b/>
+        </w:rPr>
+      </w:pPr>
+      <w:r>
+        <w:rPr>
+          <w:b/>
+        </w:rPr>
+        <w:t>As the obstructive intraventricular hemorrhage (IVH) requiring external ventricular drainage was in the exclusion criteria in M</w:t>
+      </w:r>
+      <w:r>
+        <w:rPr>
+          <w:b/>
+        </w:rPr>
+        <w:t>ISTIE II</w:t>
+      </w:r>
+      <w:r>
+        <w:rPr>
+          <w:b/>
+        </w:rPr>
+        <w:t xml:space="preserve">}, no cases with large intraventricular hemorrhage were included.  We believe the model would perform reasonably well for IVH, but not necessarily subarachnoid hemorrhages (SAH), two other forms of hemorrhagic stroke.  </w:t>
+      </w:r>
+    </w:p>
+    <w:p>
+      <w:pPr>
+        <w:rPr>
+          <w:b/>
+        </w:rPr>
+      </w:pPr>
+    </w:p>
+    <w:p>
+      <w:pPr>
+        <w:rPr>
+          <w:b/>
+        </w:rPr>
+      </w:pPr>
+      <w:r>
+        <w:rPr>
+          <w:b/>
+        </w:rPr>
+        <w:lastRenderedPageBreak/>
+        <w:t xml:space="preserve">Intraventricular hemorrhages have similar HU ranges for large portions of the hemorrhage, but may have lower HU values of the hemorrhage which are less dense and surrounded by cerebrospinal fluid.  Moreover, larger IVHs may cause larger deformations than seen in cases with </w:t>
+      </w:r>
+      <w:r>
+        <w:rPr>
+          <w:b/>
+        </w:rPr>
+        <w:t>ICH only, which may negatively a</w:t>
+      </w:r>
+      <w:r>
+        <w:rPr>
+          <w:b/>
+        </w:rPr>
+        <w:t>ffect any registration process. The process of mask erosion may considerably remove voxels from the SAH, which occurs largely on the cortical surface.  This step is important to remove false positives, which may occur from partial volume effects with areas of the skull and voxels towards the cortical surface. If the methods for registration and erosion perform similarly to the cases with ICH, we may also need to re-fit the model using additional cases of IVH and/or SAH.</w:t>
+      </w:r>
+    </w:p>
+    <w:p/>
+    <w:p>
+      <w:r>
+        <w:t>6. How did you handle the calcification and its partial volume voxels which is the same region of HU</w:t>
+      </w:r>
+    </w:p>
+    <w:p/>
+    <w:p>
+      <w:pPr>
+        <w:rPr>
+          <w:b/>
+        </w:rPr>
+      </w:pPr>
+      <w:r>
+        <w:rPr>
+          <w:b/>
+        </w:rPr>
+        <w:t>We did not perform any steps to directly handle the calcifications or voxels neighboring the calcification.  The brain extraction step generally only retains voxels with HU &lt; 100, which removes the calcification voxels.   Therefore, after, the mask erosion, the voxels neighboring the calcification are removed.</w:t>
+      </w:r>
+    </w:p>
+    <w:p>
+      <w:pPr>
+        <w:rPr>
+          <w:b/>
+        </w:rPr>
+      </w:pPr>
+    </w:p>
+    <w:p>
+      <w:pPr>
+        <w:rPr>
+          <w:b/>
+        </w:rPr>
+      </w:pPr>
+      <w:r>
+        <w:rPr>
+          <w:b/>
+        </w:rPr>
+        <w:t>If calcifications are not removed, then they will certainly not be in the thresholded range from 40 to 80 HU.  These voxels and the neighbors will have much lower percent threshold values than compared to hemorrhages.  Also, the neighborhood means and neighborhood standard deviations will be much higher for the partially-volumed voxels compared to hemorrhage values.</w:t>
+      </w:r>
+    </w:p>
+    <w:p>
+      <w:pPr>
+        <w:rPr>
+          <w:b/>
+        </w:rPr>
+      </w:pPr>
+    </w:p>
+    <w:p>
+      <w:pPr>
+        <w:rPr>
+          <w:b/>
+        </w:rPr>
+      </w:pPr>
+      <w:r>
+        <w:rPr>
+          <w:b/>
+        </w:rPr>
+        <w:t>Moreover, if they have a non-zero probability of ICH from the model, the smoothing operation will dampen the probability and lower the likelihood of those voxels being segmented as hemorrhage.</w:t>
+      </w:r>
+    </w:p>
+    <w:p/>
+    <w:p>
+      <w:r>
+        <w:t>7. Fig.5 -- Why there was an underestimation for the ICH of 150cc</w:t>
+      </w:r>
+      <w:r>
+        <w:t xml:space="preserve"> (</w:t>
+      </w:r>
       <w:bookmarkStart w:id="0" w:name="_GoBack"/>
       <w:bookmarkEnd w:id="0"/>
       <w:r>
-        <w:t>Look into large ICH underestimation</w:t>
-      </w:r>
-    </w:p>
-    <w:p>
-      <w:r>
-        <w:t>Look into 1-2 patients with large IVH and performance</w:t>
-      </w:r>
-      <w:r>
-        <w:t xml:space="preserve"> (best and worst?)</w:t>
-      </w:r>
-    </w:p>
-    <w:p>
-      <w:r>
-        <w:t>Discuss most important predictors</w:t>
-      </w:r>
-    </w:p>
-    <w:p/>
-    <w:p/>
-    <w:p>
-      <w:r>
-        <w:t>Reviewers' comments:</w:t>
-      </w:r>
-    </w:p>
-    <w:p/>
-    <w:p>
-      <w:r>
-        <w:t>Reviewer #1: An excellent experimental design and well written manuscript. I congratulate authors for the explicit details of each and every step.</w:t>
-      </w:r>
-    </w:p>
-    <w:p/>
-    <w:p>
-      <w:r>
-        <w:t>I have a few minor observations. I recommend if these are incorporated into the manuscript it will further enhance the clarity.</w:t>
-      </w:r>
-    </w:p>
-    <w:p/>
-    <w:p>
-      <w:r>
-        <w:t>1. Did the authors considered any cases where there is combination of ICH and IVH? If so what was the outcome of the segmentation?</w:t>
-      </w:r>
-    </w:p>
-    <w:p/>
-    <w:p>
-      <w:pPr>
-        <w:rPr>
-          <w:b/>
-        </w:rPr>
-      </w:pPr>
-      <w:r>
-        <w:rPr>
-          <w:b/>
-        </w:rPr>
-        <w:t xml:space="preserve">We are </w:t>
-      </w:r>
-      <w:r>
-        <w:rPr>
-          <w:b/>
-        </w:rPr>
-        <w:t xml:space="preserve">currently applying the model to a set of patients with predominant IVH from the CLEAR studies.  </w:t>
-      </w:r>
-    </w:p>
-    <w:p/>
-    <w:p>
-      <w:r>
-        <w:t>2. Though there is a detailed description of the data used, it is not clear which subset of data were selected for training in terms of scanner, size of ICH, pixel intensity range, etc. Inclusion of this will add value to the manuscript.</w:t>
-      </w:r>
-    </w:p>
-    <w:p/>
-    <w:p>
-      <w:r>
-        <w:t xml:space="preserve">3. </w:t>
-      </w:r>
-      <w:r>
-        <w:t>The sentence in Discussion is in</w:t>
-      </w:r>
-      <w:r>
-        <w:t>complete "The approach failed on a very "</w:t>
-      </w:r>
-    </w:p>
-    <w:p>
-      <w:pPr>
-        <w:rPr>
-          <w:b/>
-        </w:rPr>
-      </w:pPr>
-      <w:r>
-        <w:rPr>
-          <w:b/>
-        </w:rPr>
-        <w:tab/>
-        <w:t>This sentence has changed to “The approach failed on a very small subset of the validation set”</w:t>
-      </w:r>
-    </w:p>
-    <w:p/>
-    <w:p>
-      <w:r>
-        <w:t>4. In the results section add</w:t>
-      </w:r>
-    </w:p>
-    <w:p>
-      <w:r>
-        <w:t xml:space="preserve">   a) DSI with respect to HU</w:t>
-      </w:r>
-    </w:p>
-    <w:p>
-      <w:r>
-        <w:t xml:space="preserve">   b) DSI stats for different volume of ICH (e.g. small, medium and high volume ICH)</w:t>
-      </w:r>
-    </w:p>
-    <w:p>
-      <w:r>
-        <w:tab/>
-      </w:r>
-    </w:p>
-    <w:p>
-      <w:pPr>
-        <w:rPr>
-          <w:b/>
-        </w:rPr>
-      </w:pPr>
-      <w:r>
-        <w:rPr>
-          <w:b/>
-        </w:rPr>
-        <w:t xml:space="preserve">We have added analyses of the </w:t>
-      </w:r>
-      <w:r>
-        <w:rPr>
-          <w:b/>
-        </w:rPr>
-        <w:t>DSI compared to mean HU and have found that over an average of 50 HU, there was not a large effect on DSI, but below 50 HU, there was degraded HU.  Moreover, the case of failed segmentation had a low average HU (</w:t>
-      </w:r>
-      <w:r>
-        <w:rPr>
-          <w:b/>
-        </w:rPr>
-        <w:t xml:space="preserve">***).  We have also created plots and summaries for the average DSI for the categories of hemorrhage volume.  </w:t>
-      </w:r>
-    </w:p>
-    <w:p/>
-    <w:p>
-      <w:r>
-        <w:t>5. Add some notes on "Applicability of the proposed methods for SAH, IVH and other types"</w:t>
-      </w:r>
-    </w:p>
-    <w:p>
-      <w:pPr>
-        <w:rPr>
-          <w:b/>
-        </w:rPr>
-      </w:pPr>
-    </w:p>
-    <w:p>
-      <w:pPr>
-        <w:rPr>
-          <w:b/>
-        </w:rPr>
-      </w:pPr>
-      <w:r>
-        <w:rPr>
-          <w:b/>
-        </w:rPr>
-        <w:t xml:space="preserve">We have added 2 paragraphs </w:t>
-      </w:r>
-      <w:r>
-        <w:rPr>
-          <w:b/>
-        </w:rPr>
-        <w:t>about this in the discussion:</w:t>
-      </w:r>
-    </w:p>
-    <w:p>
-      <w:pPr>
-        <w:rPr>
-          <w:b/>
-        </w:rPr>
-      </w:pPr>
-      <w:r>
-        <w:rPr>
-          <w:b/>
-        </w:rPr>
-        <w:t>As the obstructive intraventricular hemorrhage (IVH) requiring external ventricular drainage was in the exclusion criteria in M</w:t>
-      </w:r>
-      <w:r>
-        <w:rPr>
-          <w:b/>
-        </w:rPr>
-        <w:t>ISTIE II</w:t>
-      </w:r>
-      <w:r>
-        <w:rPr>
-          <w:b/>
-        </w:rPr>
-        <w:t xml:space="preserve">}, no cases with large intraventricular hemorrhage </w:t>
-      </w:r>
-      <w:r>
-        <w:rPr>
-          <w:b/>
-        </w:rPr>
-        <w:lastRenderedPageBreak/>
-        <w:t xml:space="preserve">were included.  We believe the model would perform reasonably well for IVH, but not necessarily subarachnoid hemorrhages (SAH), two other forms of hemorrhagic stroke.  </w:t>
-      </w:r>
-    </w:p>
-    <w:p>
-      <w:pPr>
-        <w:rPr>
-          <w:b/>
-        </w:rPr>
-      </w:pPr>
-    </w:p>
-    <w:p>
-      <w:pPr>
-        <w:rPr>
-          <w:b/>
-        </w:rPr>
-      </w:pPr>
-      <w:r>
-        <w:rPr>
-          <w:b/>
-        </w:rPr>
-        <w:t xml:space="preserve">Intraventricular hemorrhages have similar HU ranges for large portions of the hemorrhage, but may have lower HU values of the hemorrhage which are less dense and surrounded by cerebrospinal fluid.  Moreover, larger IVHs may cause larger deformations than seen in cases with ICH only, which may negatively </w:t>
-      </w:r>
-      <w:proofErr w:type="spellStart"/>
-      <w:r>
-        <w:rPr>
-          <w:b/>
-        </w:rPr>
-        <w:t>effect</w:t>
-      </w:r>
-      <w:proofErr w:type="spellEnd"/>
-      <w:r>
-        <w:rPr>
-          <w:b/>
-        </w:rPr>
-        <w:t xml:space="preserve"> any registration process. The process of mask erosion may considerably remove voxels from the SAH, which occurs largely on the cortical surface.  This step is important to remove false positives, which may occur from partial volume effects with areas of the skull and voxels towards the cortical surface. If the methods for registration and erosion perform similarly to the cases with ICH, we may also need to re-fit the model using additional cases of IVH and/or SAH.</w:t>
-      </w:r>
-    </w:p>
-    <w:p/>
-    <w:p>
-      <w:r>
-        <w:t>6. How did you handle the calcification and its partial volume voxels which is the same region of HU</w:t>
-      </w:r>
-    </w:p>
-    <w:p/>
-    <w:p>
-      <w:pPr>
-        <w:rPr>
-          <w:b/>
-        </w:rPr>
-      </w:pPr>
-      <w:r>
-        <w:rPr>
-          <w:b/>
-        </w:rPr>
-        <w:t>We did not perform any steps to directly handle the calcifications or voxels neighboring the calcification.  The brain extraction step generally only retains voxels with HU &lt; 100, which removes the calcification voxels.   Therefore, after, the mask erosion, the voxels neighboring the calcification are removed.</w:t>
-      </w:r>
-    </w:p>
-    <w:p>
-      <w:pPr>
-        <w:rPr>
-          <w:b/>
-        </w:rPr>
-      </w:pPr>
-    </w:p>
-    <w:p>
-      <w:pPr>
-        <w:rPr>
-          <w:b/>
-        </w:rPr>
-      </w:pPr>
-      <w:r>
-        <w:rPr>
-          <w:b/>
-        </w:rPr>
-        <w:t xml:space="preserve">If calcifications are not removed, then they will certainly not be in the </w:t>
-      </w:r>
-      <w:proofErr w:type="spellStart"/>
-      <w:r>
-        <w:rPr>
-          <w:b/>
-        </w:rPr>
-        <w:t>thresholded</w:t>
-      </w:r>
-      <w:proofErr w:type="spellEnd"/>
-      <w:r>
-        <w:rPr>
-          <w:b/>
-        </w:rPr>
-        <w:t xml:space="preserve"> range from 40 to 80 HU.  These voxels and the neighbors will have much lower percent threshold values than compared to hemorrhages.  Also, the neighborhood means and neighborhood standard deviations will be much higher for the partially-</w:t>
-      </w:r>
-      <w:proofErr w:type="spellStart"/>
-      <w:r>
-        <w:rPr>
-          <w:b/>
-        </w:rPr>
-        <w:t>volumed</w:t>
-      </w:r>
-      <w:proofErr w:type="spellEnd"/>
-      <w:r>
-        <w:rPr>
-          <w:b/>
-        </w:rPr>
-        <w:t xml:space="preserve"> voxels compared to hemorrhage values.</w:t>
-      </w:r>
-    </w:p>
-    <w:p>
-      <w:pPr>
-        <w:rPr>
-          <w:b/>
-        </w:rPr>
-      </w:pPr>
-    </w:p>
-    <w:p>
-      <w:pPr>
-        <w:rPr>
-          <w:b/>
-        </w:rPr>
-      </w:pPr>
-      <w:r>
-        <w:rPr>
-          <w:b/>
-        </w:rPr>
-        <w:t>Moreover, if they have a non-zero probability of ICH from the model, the smoothing operation will dampen the probability and lower the likelihood of those voxels being segmented as hemorrhage.</w:t>
-      </w:r>
-    </w:p>
-    <w:p/>
-    <w:p>
-      <w:r>
-        <w:t>7. Fig.5 -- Why there was an underestimation for the ICH of 150</w:t>
-      </w:r>
-      <w:proofErr w:type="gramStart"/>
-      <w:r>
-        <w:t>cc( manual</w:t>
-      </w:r>
-      <w:proofErr w:type="gramEnd"/>
-      <w:r>
-        <w:t xml:space="preserve"> </w:t>
-      </w:r>
-      <w:proofErr w:type="spellStart"/>
-      <w:r>
-        <w:t>seg</w:t>
-      </w:r>
-      <w:proofErr w:type="spellEnd"/>
-      <w:r>
-        <w:t xml:space="preserve"> based </w:t>
-      </w:r>
-      <w:proofErr w:type="spellStart"/>
-      <w:r>
-        <w:t>vol</w:t>
-      </w:r>
-      <w:proofErr w:type="spellEnd"/>
-      <w:r>
-        <w:t>)?</w:t>
-      </w:r>
-    </w:p>
-    <w:p>
+        <w:t>manual seg based vol)?</w:t>
+      </w:r>
+    </w:p>
+    <w:p>
+      <w:pPr>
+        <w:rPr>
+          <w:b/>
+        </w:rPr>
+      </w:pPr>
       <w:r>
         <w:br/>
-        <w:t>****</w:t>
+      </w:r>
+      <w:r>
+        <w:rPr>
+          <w:b/>
+        </w:rPr>
+        <w:t>We have added some notation on this.  That case had a particularly large extension of IVH, which did not sequent well in the method.</w:t>
       </w:r>
     </w:p>
     <w:p/>
@@ -386,11 +332,18 @@
     </w:p>
     <w:p/>
     <w:p>
-      <w:r>
-        <w:t>****</w:t>
-      </w:r>
-    </w:p>
-    <w:p/>
+      <w:pPr>
+        <w:rPr>
+          <w:b/>
+        </w:rPr>
+      </w:pPr>
+      <w:r>
+        <w:rPr>
+          <w:b/>
+        </w:rPr>
+        <w:t>The larger volume hemorrhages had similar extensions.  We discuss the potential refitting of the model with IVH and that is a future goal using the CLEAR study.</w:t>
+      </w:r>
+    </w:p>
     <w:p/>
     <w:p/>
     <w:p>
@@ -406,10 +359,25 @@
     </w:p>
     <w:p/>
     <w:p>
-      <w:r>
-        <w:t>*****</w:t>
-      </w:r>
-    </w:p>
+      <w:pPr>
+        <w:rPr>
+          <w:b/>
+        </w:rPr>
+      </w:pPr>
+      <w:r>
+        <w:rPr>
+          <w:b/>
+        </w:rPr>
+        <w:t>We have added some discussion, a table of coefficients, and a variable importance plot to show this. We believe some features can be dropped, but as the random forest algorithm is robust</w:t>
+      </w:r>
+      <w:r>
+        <w:rPr>
+          <w:b/>
+        </w:rPr>
+        <w:t xml:space="preserve"> in that it does not choose covariates that do not decrease prediction error in each decision tree, we have left them in the current form.  For simplicity and computational speed, we plan on re-fitting the random forest with only the top 10 predictors and see if performance suffers.</w:t>
+      </w:r>
+    </w:p>
+    <w:p/>
     <w:p/>
     <w:p>
       <w:r>
@@ -471,6 +439,20 @@
       </w:r>
     </w:p>
     <w:p/>
+    <w:p>
+      <w:pPr>
+        <w:rPr>
+          <w:b/>
+        </w:rPr>
+      </w:pPr>
+      <w:r>
+        <w:rPr>
+          <w:b/>
+        </w:rPr>
+        <w:t>Thank you – we plan on presenting this at the future international stroke conference, where we have presented previous versions of the work, but without the online tool.</w:t>
+      </w:r>
+    </w:p>
+    <w:p/>
     <w:p/>
     <w:p/>
     <w:p/>
@@ -487,15 +469,7 @@
     </w:p>
     <w:p>
       <w:r>
-        <w:t xml:space="preserve">1.      While converting the images into </w:t>
-      </w:r>
-      <w:proofErr w:type="spellStart"/>
-      <w:r>
-        <w:t>NIfTI</w:t>
-      </w:r>
-      <w:proofErr w:type="spellEnd"/>
-      <w:r>
-        <w:t xml:space="preserve"> format, thickness was determined from the first converted slice which could vary from scan to scan. No interpolation was sued for variable slice thickness. Also, it is stated that slice thickness was not same throughout the volume. So, how does variable slice thickness been taken care of?</w:t>
+        <w:t>1.      While converting the images into NIfTI format, thickness was determined from the first converted slice which could vary from scan to scan. No interpolation was sued for variable slice thickness. Also, it is stated that slice thickness was not same throughout the volume. So, how does variable slice thickness been taken care of?</w:t>
       </w:r>
     </w:p>
     <w:p>
@@ -521,21 +495,7 @@
         <w:rPr>
           <w:b/>
         </w:rPr>
-        <w:t xml:space="preserve">We have discussed that future versions of dcm2nii will perform interpolation automatically on these images, which was added as a result of our discussions of this exact problem with Dr. </w:t>
-      </w:r>
-      <w:proofErr w:type="spellStart"/>
-      <w:r>
-        <w:rPr>
-          <w:b/>
-        </w:rPr>
-        <w:t>Rorden</w:t>
-      </w:r>
-      <w:proofErr w:type="spellEnd"/>
-      <w:r>
-        <w:rPr>
-          <w:b/>
-        </w:rPr>
-        <w:t>.</w:t>
+        <w:t>We have discussed that future versions of dcm2nii will perform interpolation automatically on these images, which was added as a result of our discussions of this exact problem with Dr. Rorden.</w:t>
       </w:r>
     </w:p>
     <w:p/>
@@ -588,15 +548,7 @@
     <w:p/>
     <w:p>
       <w:r>
-        <w:t xml:space="preserve">3.      Was brain mask erosion done before or after the application of rigid registration? It is not clear from processing pipeline Figure </w:t>
-      </w:r>
-      <w:proofErr w:type="gramStart"/>
-      <w:r>
-        <w:t>1.However</w:t>
-      </w:r>
-      <w:proofErr w:type="gramEnd"/>
-      <w:r>
-        <w:t>, the steps in section 2 suggests that the masking was done after registration. Please elaborate.</w:t>
+        <w:t>3.      Was brain mask erosion done before or after the application of rigid registration? It is not clear from processing pipeline Figure 1.However, the steps in section 2 suggests that the masking was done after registration. Please elaborate.</w:t>
       </w:r>
     </w:p>
     <w:p/>
@@ -844,18 +796,33 @@
     </w:p>
     <w:p/>
     <w:p>
-      <w:r>
+      <w:pPr>
+        <w:rPr>
+          <w:b/>
+        </w:rPr>
+      </w:pPr>
+      <w:r>
+        <w:rPr>
+          <w:b/>
+        </w:rPr>
         <w:t xml:space="preserve">The scans selected were selected randomly.  </w:t>
       </w:r>
       <w:r>
+        <w:rPr>
+          <w:b/>
+        </w:rPr>
         <w:t xml:space="preserve">We have provided information as to which scanners </w:t>
       </w:r>
-      <w:proofErr w:type="spellStart"/>
-      <w:r>
-        <w:t>nad</w:t>
-      </w:r>
-      <w:proofErr w:type="spellEnd"/>
-      <w:r>
+      <w:r>
+        <w:rPr>
+          <w:b/>
+        </w:rPr>
+        <w:t>and</w:t>
+      </w:r>
+      <w:r>
+        <w:rPr>
+          <w:b/>
+        </w:rPr>
         <w:t xml:space="preserve"> ICH were used.</w:t>
       </w:r>
     </w:p>

</xml_diff>